<commit_message>
Added setting the IP address and PIN for the HSM in the registry
</commit_message>
<xml_diff>
--- a/Binaries and Installation/install.docx
+++ b/Binaries and Installation/install.docx
@@ -108,27 +108,7 @@
           <w:sz w:val="24"/>
           <w:szCs w:val="24"/>
         </w:rPr>
-        <w:t>The DLL used is based on the installation computer's platform type. 32-</w:t>
-      </w:r>
-      <w:proofErr w:type="gramStart"/>
-      <w:r>
-        <w:rPr>
-          <w:rFonts w:eastAsia="Times New Roman" w:cs="Courier New"/>
-          <w:color w:val="000000"/>
-          <w:sz w:val="24"/>
-          <w:szCs w:val="24"/>
-        </w:rPr>
-        <w:t>bit  platforms</w:t>
-      </w:r>
-      <w:proofErr w:type="gramEnd"/>
-      <w:r>
-        <w:rPr>
-          <w:rFonts w:eastAsia="Times New Roman" w:cs="Courier New"/>
-          <w:color w:val="000000"/>
-          <w:sz w:val="24"/>
-          <w:szCs w:val="24"/>
-        </w:rPr>
-        <w:t xml:space="preserve"> should use the files ending in "_Win32" and 64-bit platforms should </w:t>
+        <w:t xml:space="preserve">The DLL used is based on the installation computer's platform type. 32-bit  platforms should use the files ending in "_Win32" and 64-bit platforms should </w:t>
       </w:r>
     </w:p>
     <w:p>
@@ -354,36 +334,7 @@
           <w:sz w:val="24"/>
           <w:szCs w:val="24"/>
         </w:rPr>
-        <w:t>Copy the target DLL ("diamond-hsm-cng-ksp_Win32.dll" or "diamond-hsm-cng-ksp_x64") files</w:t>
-      </w:r>
-      <w:r>
-        <w:rPr>
-          <w:rFonts w:eastAsia="Times New Roman" w:cs="Courier New"/>
-          <w:color w:val="000000"/>
-          <w:sz w:val="24"/>
-          <w:szCs w:val="24"/>
-        </w:rPr>
-        <w:t xml:space="preserve"> </w:t>
-      </w:r>
-      <w:r>
-        <w:rPr>
-          <w:rFonts w:eastAsia="Times New Roman" w:cs="Courier New"/>
-          <w:color w:val="000000"/>
-          <w:sz w:val="24"/>
-          <w:szCs w:val="24"/>
-        </w:rPr>
-        <w:t xml:space="preserve">to the "%System Root%\System32" folder. In most installations, </w:t>
-      </w:r>
-      <w:bookmarkStart w:id="0" w:name="_GoBack"/>
-      <w:bookmarkEnd w:id="0"/>
-      <w:r>
-        <w:rPr>
-          <w:rFonts w:eastAsia="Times New Roman" w:cs="Courier New"/>
-          <w:color w:val="000000"/>
-          <w:sz w:val="24"/>
-          <w:szCs w:val="24"/>
-        </w:rPr>
-        <w:t>this will be the "C:\Windows\System32" folder.</w:t>
+        <w:t>Copy the target DLL ("diamond-hsm-cng-ksp_Win32.dll" or "diamond-hsm-cng-ksp_x64") files to the "%System Root%\System32" folder. In most installations, this will be the "C:\Windows\System32" folder.</w:t>
       </w:r>
     </w:p>
     <w:p>
@@ -455,48 +406,12 @@
           <w:sz w:val="24"/>
           <w:szCs w:val="24"/>
         </w:rPr>
-        <w:t>From the command prompt run the configuration program ("diamondhsm_ksp_config_Win32.exe" or "diamond-hsm_ksp_config_x64.exe") to register the</w:t>
-      </w:r>
-      <w:r>
-        <w:rPr>
-          <w:rFonts w:eastAsia="Times New Roman" w:cs="Courier New"/>
-          <w:color w:val="000000"/>
-          <w:sz w:val="24"/>
-          <w:szCs w:val="24"/>
-        </w:rPr>
-        <w:t xml:space="preserve"> </w:t>
-      </w:r>
-      <w:r>
-        <w:rPr>
-          <w:rFonts w:eastAsia="Times New Roman" w:cs="Courier New"/>
-          <w:color w:val="000000"/>
-          <w:sz w:val="24"/>
-          <w:szCs w:val="24"/>
-        </w:rPr>
-        <w:t>DLL with windows. The command prompt will need to be opened using administrator privileges.</w:t>
+        <w:t>From the command prompt run the configuration program ("diamondhsm_ksp_config_Win32.exe" or "diamond-hsm_ksp_config_x64.exe") to register the DLL with windows. The command prompt will need to be opened using administrator privileges.</w:t>
       </w:r>
     </w:p>
     <w:p>
       <w:pPr>
-        <w:tabs>
-          <w:tab w:val="left" w:pos="916"/>
-          <w:tab w:val="left" w:pos="1832"/>
-          <w:tab w:val="left" w:pos="2748"/>
-          <w:tab w:val="left" w:pos="3664"/>
-          <w:tab w:val="left" w:pos="4580"/>
-          <w:tab w:val="left" w:pos="5496"/>
-          <w:tab w:val="left" w:pos="6412"/>
-          <w:tab w:val="left" w:pos="7328"/>
-          <w:tab w:val="left" w:pos="8244"/>
-          <w:tab w:val="left" w:pos="9160"/>
-          <w:tab w:val="left" w:pos="10076"/>
-          <w:tab w:val="left" w:pos="10992"/>
-          <w:tab w:val="left" w:pos="11908"/>
-          <w:tab w:val="left" w:pos="12824"/>
-          <w:tab w:val="left" w:pos="13740"/>
-          <w:tab w:val="left" w:pos="14656"/>
-        </w:tabs>
-        <w:spacing w:after="0" w:line="240" w:lineRule="auto"/>
+        <w:pStyle w:val="ListParagraph"/>
         <w:rPr>
           <w:rFonts w:eastAsia="Times New Roman" w:cs="Courier New"/>
           <w:color w:val="000000"/>
@@ -545,9 +460,8 @@
           <w:sz w:val="24"/>
           <w:szCs w:val="24"/>
         </w:rPr>
-        <w:t>The "</w:t>
+        <w:t xml:space="preserve">After the HSM has been registered with the operating system, the IP address of the PKCS #11 user PIN must be set using the configuration program, </w:t>
       </w:r>
-      <w:proofErr w:type="spellStart"/>
       <w:r>
         <w:rPr>
           <w:rFonts w:eastAsia="Times New Roman" w:cs="Courier New"/>
@@ -555,9 +469,68 @@
           <w:sz w:val="24"/>
           <w:szCs w:val="24"/>
         </w:rPr>
-        <w:t>certutil</w:t>
+        <w:t>"diamondhsm_ksp_config_Win32.exe" or "diamond-hsm_ksp_config_x64.exe"</w:t>
       </w:r>
-      <w:proofErr w:type="spellEnd"/>
+      <w:r>
+        <w:rPr>
+          <w:rFonts w:eastAsia="Times New Roman" w:cs="Courier New"/>
+          <w:color w:val="000000"/>
+          <w:sz w:val="24"/>
+          <w:szCs w:val="24"/>
+        </w:rPr>
+        <w:t>. This information will be saved in the registry under the current user.</w:t>
+      </w:r>
+    </w:p>
+    <w:p>
+      <w:pPr>
+        <w:pStyle w:val="ListParagraph"/>
+        <w:ind w:firstLine="720"/>
+        <w:rPr>
+          <w:rFonts w:eastAsia="Times New Roman" w:cs="Courier New"/>
+          <w:color w:val="000000"/>
+          <w:sz w:val="24"/>
+          <w:szCs w:val="24"/>
+        </w:rPr>
+      </w:pPr>
+      <w:r>
+        <w:rPr>
+          <w:rFonts w:eastAsia="Times New Roman" w:cs="Courier New"/>
+          <w:color w:val="000000"/>
+          <w:sz w:val="24"/>
+          <w:szCs w:val="24"/>
+        </w:rPr>
+        <w:t>diamond-hsm_ksp_config_x64.exe</w:t>
+      </w:r>
+      <w:r>
+        <w:rPr>
+          <w:rFonts w:eastAsia="Times New Roman" w:cs="Courier New"/>
+          <w:color w:val="000000"/>
+          <w:sz w:val="24"/>
+          <w:szCs w:val="24"/>
+        </w:rPr>
+        <w:t xml:space="preserve"> -pin &lt;user pin/password&gt;</w:t>
+      </w:r>
+    </w:p>
+    <w:p>
+      <w:pPr>
+        <w:pStyle w:val="ListParagraph"/>
+        <w:ind w:firstLine="720"/>
+        <w:rPr>
+          <w:rFonts w:eastAsia="Times New Roman" w:cs="Courier New"/>
+          <w:color w:val="000000"/>
+          <w:sz w:val="24"/>
+          <w:szCs w:val="24"/>
+        </w:rPr>
+      </w:pPr>
+      <w:r>
+        <w:rPr>
+          <w:rFonts w:eastAsia="Times New Roman" w:cs="Courier New"/>
+          <w:color w:val="000000"/>
+          <w:sz w:val="24"/>
+          <w:szCs w:val="24"/>
+        </w:rPr>
+        <w:t>diamond-hsm_ksp_config_x64.exe</w:t>
+      </w:r>
       <w:r>
         <w:rPr>
           <w:rFonts w:eastAsia="Times New Roman" w:cs="Courier New"/>
@@ -567,7 +540,6 @@
         </w:rPr>
         <w:t xml:space="preserve"> -</w:t>
       </w:r>
-      <w:proofErr w:type="spellStart"/>
       <w:r>
         <w:rPr>
           <w:rFonts w:eastAsia="Times New Roman" w:cs="Courier New"/>
@@ -575,9 +547,8 @@
           <w:sz w:val="24"/>
           <w:szCs w:val="24"/>
         </w:rPr>
-        <w:t>csplist</w:t>
+        <w:t>ipaddress</w:t>
       </w:r>
-      <w:proofErr w:type="spellEnd"/>
       <w:r>
         <w:rPr>
           <w:rFonts w:eastAsia="Times New Roman" w:cs="Courier New"/>
@@ -585,7 +556,82 @@
           <w:sz w:val="24"/>
           <w:szCs w:val="24"/>
         </w:rPr>
-        <w:t>" command can be used from the command prompt to verify installation.</w:t>
+        <w:t xml:space="preserve"> &lt;</w:t>
+      </w:r>
+      <w:r>
+        <w:rPr>
+          <w:rFonts w:eastAsia="Times New Roman" w:cs="Courier New"/>
+          <w:color w:val="000000"/>
+          <w:sz w:val="24"/>
+          <w:szCs w:val="24"/>
+        </w:rPr>
+        <w:t>ip address of the HSM</w:t>
+      </w:r>
+      <w:bookmarkStart w:id="0" w:name="_GoBack"/>
+      <w:bookmarkEnd w:id="0"/>
+      <w:r>
+        <w:rPr>
+          <w:rFonts w:eastAsia="Times New Roman" w:cs="Courier New"/>
+          <w:color w:val="000000"/>
+          <w:sz w:val="24"/>
+          <w:szCs w:val="24"/>
+        </w:rPr>
+        <w:t>&gt;</w:t>
+      </w:r>
+    </w:p>
+    <w:p>
+      <w:pPr>
+        <w:pStyle w:val="ListParagraph"/>
+        <w:ind w:firstLine="720"/>
+        <w:rPr>
+          <w:rFonts w:eastAsia="Times New Roman" w:cs="Courier New"/>
+          <w:color w:val="000000"/>
+          <w:sz w:val="24"/>
+          <w:szCs w:val="24"/>
+        </w:rPr>
+      </w:pPr>
+    </w:p>
+    <w:p>
+      <w:pPr>
+        <w:pStyle w:val="ListParagraph"/>
+        <w:numPr>
+          <w:ilvl w:val="0"/>
+          <w:numId w:val="10"/>
+        </w:numPr>
+        <w:tabs>
+          <w:tab w:val="left" w:pos="916"/>
+          <w:tab w:val="left" w:pos="1832"/>
+          <w:tab w:val="left" w:pos="2748"/>
+          <w:tab w:val="left" w:pos="3664"/>
+          <w:tab w:val="left" w:pos="4580"/>
+          <w:tab w:val="left" w:pos="5496"/>
+          <w:tab w:val="left" w:pos="6412"/>
+          <w:tab w:val="left" w:pos="7328"/>
+          <w:tab w:val="left" w:pos="8244"/>
+          <w:tab w:val="left" w:pos="9160"/>
+          <w:tab w:val="left" w:pos="10076"/>
+          <w:tab w:val="left" w:pos="10992"/>
+          <w:tab w:val="left" w:pos="11908"/>
+          <w:tab w:val="left" w:pos="12824"/>
+          <w:tab w:val="left" w:pos="13740"/>
+          <w:tab w:val="left" w:pos="14656"/>
+        </w:tabs>
+        <w:spacing w:after="0" w:line="240" w:lineRule="auto"/>
+        <w:rPr>
+          <w:rFonts w:eastAsia="Times New Roman" w:cs="Courier New"/>
+          <w:color w:val="000000"/>
+          <w:sz w:val="24"/>
+          <w:szCs w:val="24"/>
+        </w:rPr>
+      </w:pPr>
+      <w:r>
+        <w:rPr>
+          <w:rFonts w:eastAsia="Times New Roman" w:cs="Courier New"/>
+          <w:color w:val="000000"/>
+          <w:sz w:val="24"/>
+          <w:szCs w:val="24"/>
+        </w:rPr>
+        <w:t>The "certutil -csplist" command can be used from the command prompt to verify installation.</w:t>
       </w:r>
     </w:p>
     <w:p>
@@ -1270,6 +1316,7 @@
     <w:lsdException w:name="HTML Sample" w:semiHidden="1" w:unhideWhenUsed="1"/>
     <w:lsdException w:name="HTML Typewriter" w:semiHidden="1" w:unhideWhenUsed="1"/>
     <w:lsdException w:name="HTML Variable" w:semiHidden="1" w:unhideWhenUsed="1"/>
+    <w:lsdException w:name="Normal Table" w:semiHidden="1" w:unhideWhenUsed="1"/>
     <w:lsdException w:name="annotation subject" w:semiHidden="1" w:unhideWhenUsed="1"/>
     <w:lsdException w:name="No List" w:semiHidden="1" w:unhideWhenUsed="1"/>
     <w:lsdException w:name="Outline List 1" w:semiHidden="1" w:unhideWhenUsed="1"/>
@@ -1315,9 +1362,11 @@
     <w:lsdException w:name="Table Subtle 1" w:semiHidden="1" w:unhideWhenUsed="1"/>
     <w:lsdException w:name="Table Subtle 2" w:semiHidden="1" w:unhideWhenUsed="1"/>
     <w:lsdException w:name="Table Web 1" w:semiHidden="1" w:unhideWhenUsed="1"/>
+    <w:lsdException w:name="Table Web 2" w:semiHidden="1" w:unhideWhenUsed="1"/>
     <w:lsdException w:name="Table Web 3" w:semiHidden="1" w:unhideWhenUsed="1"/>
     <w:lsdException w:name="Balloon Text" w:semiHidden="1" w:unhideWhenUsed="1"/>
     <w:lsdException w:name="Table Grid" w:uiPriority="39"/>
+    <w:lsdException w:name="Table Theme" w:semiHidden="1" w:unhideWhenUsed="1"/>
     <w:lsdException w:name="Placeholder Text" w:semiHidden="1"/>
     <w:lsdException w:name="No Spacing" w:uiPriority="1" w:qFormat="1"/>
     <w:lsdException w:name="Light Shading" w:uiPriority="60"/>

</xml_diff>